<commit_message>
Software requirements specification and deployment diagram
</commit_message>
<xml_diff>
--- a/Dokumentacja/Wymagania funkcjonalne(UseCase).docx
+++ b/Dokumentacja/Wymagania funkcjonalne(UseCase).docx
@@ -11,23 +11,19 @@
           <w:szCs w:val="32"/>
         </w:rPr>
       </w:pPr>
-      <w:r>
+    </w:p>
+    <w:p>
+      <w:pPr>
         <w:rPr>
           <w:b/>
           <w:bCs/>
           <w:sz w:val="32"/>
           <w:szCs w:val="32"/>
         </w:rPr>
-        <w:t>Lista aktorów:</w:t>
-      </w:r>
-    </w:p>
-    <w:p>
-      <w:pPr>
-        <w:pStyle w:val="Akapitzlist"/>
-        <w:numPr>
-          <w:ilvl w:val="0"/>
-          <w:numId w:val="5"/>
-        </w:numPr>
+      </w:pPr>
+    </w:p>
+    <w:p>
+      <w:pPr>
         <w:rPr>
           <w:b/>
           <w:bCs/>
@@ -35,23 +31,19 @@
           <w:szCs w:val="32"/>
         </w:rPr>
       </w:pPr>
-      <w:r>
+    </w:p>
+    <w:p>
+      <w:pPr>
         <w:rPr>
           <w:b/>
           <w:bCs/>
           <w:sz w:val="32"/>
           <w:szCs w:val="32"/>
         </w:rPr>
-        <w:t>Użytkownik</w:t>
-      </w:r>
-    </w:p>
-    <w:p>
-      <w:pPr>
-        <w:pStyle w:val="Akapitzlist"/>
-        <w:numPr>
-          <w:ilvl w:val="0"/>
-          <w:numId w:val="5"/>
-        </w:numPr>
+      </w:pPr>
+    </w:p>
+    <w:p>
+      <w:pPr>
         <w:rPr>
           <w:b/>
           <w:bCs/>
@@ -66,16 +58,556 @@
           <w:sz w:val="32"/>
           <w:szCs w:val="32"/>
         </w:rPr>
-        <w:t>Administrator</w:t>
-      </w:r>
-    </w:p>
-    <w:p>
-      <w:pPr>
-        <w:pStyle w:val="Akapitzlist"/>
-        <w:numPr>
-          <w:ilvl w:val="0"/>
-          <w:numId w:val="5"/>
-        </w:numPr>
+        <w:t>Lista aktorów:</w:t>
+      </w:r>
+    </w:p>
+    <w:tbl>
+      <w:tblPr>
+        <w:tblStyle w:val="Tabela-Siatka"/>
+        <w:tblW w:w="0" w:type="auto"/>
+        <w:tblInd w:w="-289" w:type="dxa"/>
+        <w:tblLook w:val="04A0" w:firstRow="1" w:lastRow="0" w:firstColumn="1" w:lastColumn="0" w:noHBand="0" w:noVBand="1"/>
+      </w:tblPr>
+      <w:tblGrid>
+        <w:gridCol w:w="3970"/>
+        <w:gridCol w:w="3544"/>
+        <w:gridCol w:w="2120"/>
+      </w:tblGrid>
+      <w:tr>
+        <w:tc>
+          <w:tcPr>
+            <w:tcW w:w="3970" w:type="dxa"/>
+          </w:tcPr>
+          <w:p>
+            <w:pPr>
+              <w:jc w:val="center"/>
+              <w:rPr>
+                <w:b/>
+                <w:bCs/>
+                <w:sz w:val="32"/>
+                <w:szCs w:val="32"/>
+              </w:rPr>
+            </w:pPr>
+            <w:r>
+              <w:rPr>
+                <w:b/>
+                <w:bCs/>
+                <w:sz w:val="32"/>
+                <w:szCs w:val="32"/>
+              </w:rPr>
+              <w:t>Nazwa</w:t>
+            </w:r>
+          </w:p>
+        </w:tc>
+        <w:tc>
+          <w:tcPr>
+            <w:tcW w:w="3544" w:type="dxa"/>
+          </w:tcPr>
+          <w:p>
+            <w:pPr>
+              <w:jc w:val="center"/>
+              <w:rPr>
+                <w:b/>
+                <w:bCs/>
+                <w:sz w:val="32"/>
+                <w:szCs w:val="32"/>
+              </w:rPr>
+            </w:pPr>
+            <w:r>
+              <w:rPr>
+                <w:b/>
+                <w:bCs/>
+                <w:sz w:val="32"/>
+                <w:szCs w:val="32"/>
+              </w:rPr>
+              <w:t>Opis</w:t>
+            </w:r>
+          </w:p>
+        </w:tc>
+        <w:tc>
+          <w:tcPr>
+            <w:tcW w:w="2120" w:type="dxa"/>
+          </w:tcPr>
+          <w:p>
+            <w:pPr>
+              <w:jc w:val="center"/>
+              <w:rPr>
+                <w:b/>
+                <w:bCs/>
+                <w:sz w:val="32"/>
+                <w:szCs w:val="32"/>
+              </w:rPr>
+            </w:pPr>
+            <w:r>
+              <w:rPr>
+                <w:b/>
+                <w:bCs/>
+                <w:sz w:val="32"/>
+                <w:szCs w:val="32"/>
+              </w:rPr>
+              <w:t>Rodzaj</w:t>
+            </w:r>
+          </w:p>
+        </w:tc>
+      </w:tr>
+      <w:tr>
+        <w:tc>
+          <w:tcPr>
+            <w:tcW w:w="3970" w:type="dxa"/>
+            <w:vAlign w:val="center"/>
+          </w:tcPr>
+          <w:p>
+            <w:pPr>
+              <w:jc w:val="center"/>
+              <w:rPr>
+                <w:b/>
+                <w:bCs/>
+                <w:sz w:val="28"/>
+                <w:szCs w:val="28"/>
+              </w:rPr>
+            </w:pPr>
+            <w:r>
+              <w:rPr>
+                <w:b/>
+                <w:bCs/>
+                <w:sz w:val="28"/>
+                <w:szCs w:val="28"/>
+              </w:rPr>
+              <w:t>Użytkownik</w:t>
+            </w:r>
+          </w:p>
+        </w:tc>
+        <w:tc>
+          <w:tcPr>
+            <w:tcW w:w="3544" w:type="dxa"/>
+          </w:tcPr>
+          <w:p>
+            <w:pPr>
+              <w:rPr>
+                <w:rFonts w:ascii="Arial" w:hAnsi="Arial" w:cs="Arial"/>
+              </w:rPr>
+            </w:pPr>
+            <w:r>
+              <w:rPr>
+                <w:rFonts w:ascii="Arial" w:hAnsi="Arial" w:cs="Arial"/>
+              </w:rPr>
+              <w:t>Użytkownik może dokonywać przelewów, modyfikować swoje konto</w:t>
+            </w:r>
+            <w:r>
+              <w:rPr>
+                <w:rFonts w:ascii="Arial" w:hAnsi="Arial" w:cs="Arial"/>
+              </w:rPr>
+              <w:t xml:space="preserve"> i zarządzać własnymi kontami np. kontem oszczędzania lub kontem kredytowym</w:t>
+            </w:r>
+            <w:r>
+              <w:rPr>
+                <w:rFonts w:ascii="Arial" w:hAnsi="Arial" w:cs="Arial"/>
+              </w:rPr>
+              <w:t xml:space="preserve"> </w:t>
+            </w:r>
+          </w:p>
+        </w:tc>
+        <w:tc>
+          <w:tcPr>
+            <w:tcW w:w="2120" w:type="dxa"/>
+            <w:vAlign w:val="center"/>
+          </w:tcPr>
+          <w:p>
+            <w:pPr>
+              <w:jc w:val="center"/>
+              <w:rPr>
+                <w:sz w:val="32"/>
+                <w:szCs w:val="32"/>
+              </w:rPr>
+            </w:pPr>
+            <w:r>
+              <w:rPr>
+                <w:sz w:val="32"/>
+                <w:szCs w:val="32"/>
+              </w:rPr>
+              <w:t>Osoba</w:t>
+            </w:r>
+          </w:p>
+        </w:tc>
+      </w:tr>
+      <w:tr>
+        <w:tc>
+          <w:tcPr>
+            <w:tcW w:w="3970" w:type="dxa"/>
+            <w:vAlign w:val="center"/>
+          </w:tcPr>
+          <w:p>
+            <w:pPr>
+              <w:jc w:val="center"/>
+              <w:rPr>
+                <w:b/>
+                <w:bCs/>
+                <w:sz w:val="28"/>
+                <w:szCs w:val="28"/>
+              </w:rPr>
+            </w:pPr>
+            <w:r>
+              <w:rPr>
+                <w:b/>
+                <w:bCs/>
+                <w:sz w:val="28"/>
+                <w:szCs w:val="28"/>
+              </w:rPr>
+              <w:t>Administrator</w:t>
+            </w:r>
+          </w:p>
+        </w:tc>
+        <w:tc>
+          <w:tcPr>
+            <w:tcW w:w="3544" w:type="dxa"/>
+          </w:tcPr>
+          <w:p>
+            <w:r>
+              <w:rPr>
+                <w:rStyle w:val="fontstyle01"/>
+              </w:rPr>
+              <w:t>Administrator nadrzędny, jedyne takie konto w całym</w:t>
+            </w:r>
+            <w:r>
+              <w:rPr>
+                <w:rStyle w:val="fontstyle01"/>
+              </w:rPr>
+              <w:t xml:space="preserve"> </w:t>
+            </w:r>
+            <w:r>
+              <w:rPr>
+                <w:rStyle w:val="fontstyle01"/>
+              </w:rPr>
+              <w:t xml:space="preserve">systemie. Może </w:t>
+            </w:r>
+            <w:r>
+              <w:rPr>
+                <w:rStyle w:val="fontstyle01"/>
+              </w:rPr>
+              <w:t>modyfikować i</w:t>
+            </w:r>
+            <w:r>
+              <w:rPr>
+                <w:rStyle w:val="fontstyle01"/>
+              </w:rPr>
+              <w:t xml:space="preserve"> zarządzać kontami</w:t>
+            </w:r>
+            <w:r>
+              <w:rPr>
+                <w:rStyle w:val="fontstyle01"/>
+              </w:rPr>
+              <w:t xml:space="preserve"> użytkowników</w:t>
+            </w:r>
+            <w:r>
+              <w:rPr>
+                <w:rStyle w:val="fontstyle01"/>
+              </w:rPr>
+              <w:t>.</w:t>
+            </w:r>
+          </w:p>
+        </w:tc>
+        <w:tc>
+          <w:tcPr>
+            <w:tcW w:w="2120" w:type="dxa"/>
+            <w:vAlign w:val="center"/>
+          </w:tcPr>
+          <w:p>
+            <w:pPr>
+              <w:jc w:val="center"/>
+              <w:rPr>
+                <w:sz w:val="32"/>
+                <w:szCs w:val="32"/>
+              </w:rPr>
+            </w:pPr>
+            <w:r>
+              <w:rPr>
+                <w:sz w:val="32"/>
+                <w:szCs w:val="32"/>
+              </w:rPr>
+              <w:t>Osoba</w:t>
+            </w:r>
+          </w:p>
+        </w:tc>
+      </w:tr>
+      <w:tr>
+        <w:tc>
+          <w:tcPr>
+            <w:tcW w:w="3970" w:type="dxa"/>
+            <w:vAlign w:val="center"/>
+          </w:tcPr>
+          <w:p>
+            <w:pPr>
+              <w:jc w:val="center"/>
+              <w:rPr>
+                <w:b/>
+                <w:bCs/>
+                <w:sz w:val="28"/>
+                <w:szCs w:val="28"/>
+              </w:rPr>
+            </w:pPr>
+            <w:r>
+              <w:rPr>
+                <w:b/>
+                <w:bCs/>
+                <w:sz w:val="28"/>
+                <w:szCs w:val="28"/>
+              </w:rPr>
+              <w:t xml:space="preserve">System </w:t>
+            </w:r>
+            <w:r>
+              <w:rPr>
+                <w:b/>
+                <w:bCs/>
+                <w:sz w:val="28"/>
+                <w:szCs w:val="28"/>
+              </w:rPr>
+              <w:t>Bankowy (</w:t>
+            </w:r>
+            <w:r>
+              <w:rPr>
+                <w:b/>
+                <w:bCs/>
+                <w:sz w:val="28"/>
+                <w:szCs w:val="28"/>
+              </w:rPr>
+              <w:t>Baza danych)</w:t>
+            </w:r>
+          </w:p>
+        </w:tc>
+        <w:tc>
+          <w:tcPr>
+            <w:tcW w:w="3544" w:type="dxa"/>
+          </w:tcPr>
+          <w:p>
+            <w:pPr>
+              <w:rPr>
+                <w:b/>
+                <w:bCs/>
+                <w:sz w:val="32"/>
+                <w:szCs w:val="32"/>
+              </w:rPr>
+            </w:pPr>
+            <w:r>
+              <w:rPr>
+                <w:rStyle w:val="fontstyle01"/>
+              </w:rPr>
+              <w:t xml:space="preserve">System bankowy służy do zarządzania bazą </w:t>
+            </w:r>
+            <w:r>
+              <w:rPr>
+                <w:rStyle w:val="fontstyle01"/>
+              </w:rPr>
+              <w:t>danych,</w:t>
+            </w:r>
+            <w:r>
+              <w:rPr>
+                <w:rStyle w:val="fontstyle01"/>
+              </w:rPr>
+              <w:t xml:space="preserve"> zapisywania historii przelewów</w:t>
+            </w:r>
+            <w:r>
+              <w:rPr>
+                <w:rStyle w:val="fontstyle01"/>
+              </w:rPr>
+              <w:t xml:space="preserve"> oraz wyliczenie odsetków, zysków i kredytów</w:t>
+            </w:r>
+            <w:r>
+              <w:rPr>
+                <w:rStyle w:val="fontstyle01"/>
+              </w:rPr>
+              <w:t xml:space="preserve">. Także za pomocą tego systemu </w:t>
+            </w:r>
+            <w:r>
+              <w:rPr>
+                <w:rStyle w:val="fontstyle01"/>
+              </w:rPr>
+              <w:t>dokonuję się logowanie i rejestracja użytkowników</w:t>
+            </w:r>
+          </w:p>
+        </w:tc>
+        <w:tc>
+          <w:tcPr>
+            <w:tcW w:w="2120" w:type="dxa"/>
+            <w:vAlign w:val="center"/>
+          </w:tcPr>
+          <w:p>
+            <w:pPr>
+              <w:jc w:val="center"/>
+              <w:rPr>
+                <w:sz w:val="32"/>
+                <w:szCs w:val="32"/>
+              </w:rPr>
+            </w:pPr>
+            <w:r>
+              <w:rPr>
+                <w:sz w:val="32"/>
+                <w:szCs w:val="32"/>
+              </w:rPr>
+              <w:t>System</w:t>
+            </w:r>
+          </w:p>
+        </w:tc>
+      </w:tr>
+      <w:tr>
+        <w:tc>
+          <w:tcPr>
+            <w:tcW w:w="3970" w:type="dxa"/>
+            <w:vAlign w:val="center"/>
+          </w:tcPr>
+          <w:p>
+            <w:pPr>
+              <w:jc w:val="center"/>
+              <w:rPr>
+                <w:b/>
+                <w:bCs/>
+                <w:sz w:val="28"/>
+                <w:szCs w:val="28"/>
+              </w:rPr>
+            </w:pPr>
+            <w:r>
+              <w:rPr>
+                <w:b/>
+                <w:bCs/>
+                <w:sz w:val="28"/>
+                <w:szCs w:val="28"/>
+              </w:rPr>
+              <w:t>Serwis przelewów</w:t>
+            </w:r>
+          </w:p>
+        </w:tc>
+        <w:tc>
+          <w:tcPr>
+            <w:tcW w:w="3544" w:type="dxa"/>
+          </w:tcPr>
+          <w:p>
+            <w:pPr>
+              <w:rPr>
+                <w:b/>
+                <w:bCs/>
+                <w:sz w:val="32"/>
+                <w:szCs w:val="32"/>
+              </w:rPr>
+            </w:pPr>
+            <w:r>
+              <w:rPr>
+                <w:rStyle w:val="fontstyle01"/>
+              </w:rPr>
+              <w:t>S</w:t>
+            </w:r>
+            <w:r>
+              <w:rPr>
+                <w:rStyle w:val="fontstyle01"/>
+              </w:rPr>
+              <w:t>erwis przelewów to pomocniczy system, który służy do zarządzania przelewami i przekazywaniu ich do głównego systemu bankowego</w:t>
+            </w:r>
+          </w:p>
+        </w:tc>
+        <w:tc>
+          <w:tcPr>
+            <w:tcW w:w="2120" w:type="dxa"/>
+            <w:vAlign w:val="center"/>
+          </w:tcPr>
+          <w:p>
+            <w:pPr>
+              <w:jc w:val="center"/>
+              <w:rPr>
+                <w:sz w:val="32"/>
+                <w:szCs w:val="32"/>
+              </w:rPr>
+            </w:pPr>
+            <w:r>
+              <w:rPr>
+                <w:sz w:val="32"/>
+                <w:szCs w:val="32"/>
+              </w:rPr>
+              <w:t>System</w:t>
+            </w:r>
+          </w:p>
+        </w:tc>
+      </w:tr>
+      <w:tr>
+        <w:trPr>
+          <w:trHeight w:val="1529"/>
+        </w:trPr>
+        <w:tc>
+          <w:tcPr>
+            <w:tcW w:w="3970" w:type="dxa"/>
+            <w:vAlign w:val="center"/>
+          </w:tcPr>
+          <w:p>
+            <w:pPr>
+              <w:jc w:val="center"/>
+              <w:rPr>
+                <w:b/>
+                <w:bCs/>
+                <w:sz w:val="28"/>
+                <w:szCs w:val="28"/>
+              </w:rPr>
+            </w:pPr>
+            <w:r>
+              <w:rPr>
+                <w:b/>
+                <w:bCs/>
+                <w:sz w:val="28"/>
+                <w:szCs w:val="28"/>
+              </w:rPr>
+              <w:t>System Plików</w:t>
+            </w:r>
+          </w:p>
+        </w:tc>
+        <w:tc>
+          <w:tcPr>
+            <w:tcW w:w="3544" w:type="dxa"/>
+          </w:tcPr>
+          <w:p>
+            <w:pPr>
+              <w:rPr>
+                <w:b/>
+                <w:bCs/>
+                <w:sz w:val="32"/>
+                <w:szCs w:val="32"/>
+              </w:rPr>
+            </w:pPr>
+            <w:r>
+              <w:rPr>
+                <w:rStyle w:val="fontstyle01"/>
+              </w:rPr>
+              <w:t>S</w:t>
+            </w:r>
+            <w:r>
+              <w:rPr>
+                <w:rStyle w:val="fontstyle01"/>
+              </w:rPr>
+              <w:t>ystem plików służy do zapisywania plików w postaci CSV, na przykład zapisywanie listy użytkowników administratorem lub zapisywanie listy przelewów użytkownikiem banku</w:t>
+            </w:r>
+          </w:p>
+        </w:tc>
+        <w:tc>
+          <w:tcPr>
+            <w:tcW w:w="2120" w:type="dxa"/>
+            <w:vAlign w:val="center"/>
+          </w:tcPr>
+          <w:p>
+            <w:pPr>
+              <w:jc w:val="center"/>
+              <w:rPr>
+                <w:sz w:val="32"/>
+                <w:szCs w:val="32"/>
+              </w:rPr>
+            </w:pPr>
+            <w:r>
+              <w:rPr>
+                <w:sz w:val="32"/>
+                <w:szCs w:val="32"/>
+              </w:rPr>
+              <w:t>System</w:t>
+            </w:r>
+          </w:p>
+        </w:tc>
+      </w:tr>
+    </w:tbl>
+    <w:p>
+      <w:pPr>
         <w:rPr>
           <w:b/>
           <w:bCs/>
@@ -83,52 +615,49 @@
           <w:szCs w:val="32"/>
         </w:rPr>
       </w:pPr>
-      <w:r>
+    </w:p>
+    <w:p>
+      <w:pPr>
         <w:rPr>
           <w:b/>
           <w:bCs/>
           <w:sz w:val="32"/>
           <w:szCs w:val="32"/>
         </w:rPr>
-        <w:t xml:space="preserve">System </w:t>
-      </w:r>
-      <w:proofErr w:type="gramStart"/>
-      <w:r>
+      </w:pPr>
+    </w:p>
+    <w:p>
+      <w:pPr>
         <w:rPr>
           <w:b/>
           <w:bCs/>
           <w:sz w:val="32"/>
           <w:szCs w:val="32"/>
         </w:rPr>
-        <w:t>Bankowy</w:t>
-      </w:r>
-      <w:r>
+      </w:pPr>
+    </w:p>
+    <w:p>
+      <w:pPr>
         <w:rPr>
           <w:b/>
           <w:bCs/>
           <w:sz w:val="32"/>
           <w:szCs w:val="32"/>
         </w:rPr>
-        <w:t>(</w:t>
-      </w:r>
-      <w:proofErr w:type="gramEnd"/>
-      <w:r>
+      </w:pPr>
+    </w:p>
+    <w:p>
+      <w:pPr>
         <w:rPr>
           <w:b/>
           <w:bCs/>
           <w:sz w:val="32"/>
           <w:szCs w:val="32"/>
         </w:rPr>
-        <w:t>Baza danych)</w:t>
-      </w:r>
-    </w:p>
-    <w:p>
-      <w:pPr>
-        <w:pStyle w:val="Akapitzlist"/>
-        <w:numPr>
-          <w:ilvl w:val="0"/>
-          <w:numId w:val="5"/>
-        </w:numPr>
+      </w:pPr>
+    </w:p>
+    <w:p>
+      <w:pPr>
         <w:rPr>
           <w:b/>
           <w:bCs/>
@@ -136,48 +665,26 @@
           <w:szCs w:val="32"/>
         </w:rPr>
       </w:pPr>
-      <w:r>
+    </w:p>
+    <w:p>
+      <w:pPr>
         <w:rPr>
           <w:b/>
           <w:bCs/>
           <w:sz w:val="32"/>
           <w:szCs w:val="32"/>
         </w:rPr>
-        <w:t>S</w:t>
-      </w:r>
-      <w:r>
+      </w:pPr>
+    </w:p>
+    <w:p>
+      <w:pPr>
         <w:rPr>
           <w:b/>
           <w:bCs/>
           <w:sz w:val="32"/>
           <w:szCs w:val="32"/>
         </w:rPr>
-        <w:t>erwis przelewów</w:t>
-      </w:r>
-    </w:p>
-    <w:p>
-      <w:pPr>
-        <w:pStyle w:val="Akapitzlist"/>
-        <w:numPr>
-          <w:ilvl w:val="0"/>
-          <w:numId w:val="5"/>
-        </w:numPr>
-        <w:rPr>
-          <w:b/>
-          <w:bCs/>
-          <w:sz w:val="32"/>
-          <w:szCs w:val="32"/>
-        </w:rPr>
-      </w:pPr>
-      <w:r>
-        <w:rPr>
-          <w:b/>
-          <w:bCs/>
-          <w:sz w:val="32"/>
-          <w:szCs w:val="32"/>
-        </w:rPr>
-        <w:t>System Plików</w:t>
-      </w:r>
+      </w:pPr>
     </w:p>
     <w:p>
       <w:pPr>
@@ -328,20 +835,6 @@
           <w:sz w:val="28"/>
           <w:szCs w:val="28"/>
         </w:rPr>
-        <w:t xml:space="preserve"> </w:t>
-      </w:r>
-      <w:r>
-        <w:rPr>
-          <w:sz w:val="28"/>
-          <w:szCs w:val="28"/>
-        </w:rPr>
-        <w:t>aktor</w:t>
-      </w:r>
-      <w:r>
-        <w:rPr>
-          <w:sz w:val="28"/>
-          <w:szCs w:val="28"/>
-        </w:rPr>
         <w:t xml:space="preserve"> musi posiadać klucz</w:t>
       </w:r>
       <w:r>
@@ -559,21 +1052,7 @@
           <w:sz w:val="28"/>
           <w:szCs w:val="28"/>
         </w:rPr>
-        <w:t xml:space="preserve"> może zmodyfikować ustawienia konta lub usunąć </w:t>
-      </w:r>
-      <w:r>
-        <w:rPr>
-          <w:sz w:val="28"/>
-          <w:szCs w:val="28"/>
-        </w:rPr>
-        <w:t>go</w:t>
-      </w:r>
-      <w:r>
-        <w:rPr>
-          <w:sz w:val="28"/>
-          <w:szCs w:val="28"/>
-        </w:rPr>
-        <w:t>.</w:t>
+        <w:t xml:space="preserve"> może zmodyfikować ustawienia konta lub usunąć go.</w:t>
       </w:r>
     </w:p>
     <w:p>
@@ -935,14 +1414,7 @@
           <w:sz w:val="28"/>
           <w:szCs w:val="28"/>
         </w:rPr>
-        <w:t xml:space="preserve"> </w:t>
-      </w:r>
-      <w:r>
-        <w:rPr>
-          <w:sz w:val="28"/>
-          <w:szCs w:val="28"/>
-        </w:rPr>
-        <w:t xml:space="preserve">może zablokować lub odblokować konto </w:t>
+        <w:t xml:space="preserve"> może zablokować lub odblokować konto </w:t>
       </w:r>
       <w:r>
         <w:rPr>
@@ -1113,14 +1585,7 @@
           <w:sz w:val="28"/>
           <w:szCs w:val="28"/>
         </w:rPr>
-        <w:t xml:space="preserve"> może wygenerować plik </w:t>
-      </w:r>
-      <w:r>
-        <w:rPr>
-          <w:sz w:val="28"/>
-          <w:szCs w:val="28"/>
-        </w:rPr>
-        <w:t xml:space="preserve">z listą </w:t>
+        <w:t xml:space="preserve"> może wygenerować plik z listą </w:t>
       </w:r>
       <w:r>
         <w:rPr>
@@ -1353,7 +1818,7 @@
   <w:num w:numId="1">
     <w:abstractNumId w:val="0"/>
   </w:num>
-  <w:num w:numId="5">
+  <w:num w:numId="2">
     <w:abstractNumId w:val="1"/>
   </w:num>
 </w:numbering>
@@ -1796,6 +2261,40 @@
       <w:contextualSpacing/>
     </w:pPr>
   </w:style>
+  <w:style w:type="table" w:styleId="Tabela-Siatka">
+    <w:name w:val="Table Grid"/>
+    <w:basedOn w:val="Standardowy"/>
+    <w:uiPriority w:val="39"/>
+    <w:rsid w:val="0069576E"/>
+    <w:pPr>
+      <w:spacing w:after="0" w:line="240" w:lineRule="auto"/>
+    </w:pPr>
+    <w:tblPr>
+      <w:tblBorders>
+        <w:top w:val="single" w:sz="4" w:space="0" w:color="auto"/>
+        <w:left w:val="single" w:sz="4" w:space="0" w:color="auto"/>
+        <w:bottom w:val="single" w:sz="4" w:space="0" w:color="auto"/>
+        <w:right w:val="single" w:sz="4" w:space="0" w:color="auto"/>
+        <w:insideH w:val="single" w:sz="4" w:space="0" w:color="auto"/>
+        <w:insideV w:val="single" w:sz="4" w:space="0" w:color="auto"/>
+      </w:tblBorders>
+    </w:tblPr>
+  </w:style>
+  <w:style w:type="character" w:customStyle="1" w:styleId="fontstyle01">
+    <w:name w:val="fontstyle01"/>
+    <w:basedOn w:val="Domylnaczcionkaakapitu"/>
+    <w:rsid w:val="0069576E"/>
+    <w:rPr>
+      <w:rFonts w:ascii="Arial" w:hAnsi="Arial" w:cs="Arial" w:hint="default"/>
+      <w:b w:val="0"/>
+      <w:bCs w:val="0"/>
+      <w:i w:val="0"/>
+      <w:iCs w:val="0"/>
+      <w:color w:val="000000"/>
+      <w:sz w:val="22"/>
+      <w:szCs w:val="22"/>
+    </w:rPr>
+  </w:style>
 </w:styles>
 </file>
 

</xml_diff>